<commit_message>
added timer back to file. I'd forgotten I'd edited it out before my last commit
</commit_message>
<xml_diff>
--- a/Light Sensing Bluetooth Lamp.docx
+++ b/Light Sensing Bluetooth Lamp.docx
@@ -1288,6 +1288,25 @@
       </w:pPr>
       <w:r>
         <w:t>The signal doesn’t reach.</w:t>
+      </w:r>
+      <w:r>
+        <w:t xml:space="preserve"> This Bluetooth module is rated for 10m and drywall or other mate</w:t>
+      </w:r>
+      <w:r>
+        <w:t>rial shouldn’t stop the signal. If you think you might be too far away, try moving closer.</w:t>
+      </w:r>
+    </w:p>
+    <w:p>
+      <w:pPr>
+        <w:numPr>
+          <w:ilvl w:val="1"/>
+          <w:numId w:val="2"/>
+        </w:numPr>
+        <w:shd w:val="clear" w:color="auto" w:fill="FFFFFF"/>
+        <w:spacing w:before="100" w:beforeAutospacing="1" w:after="100" w:afterAutospacing="1"/>
+      </w:pPr>
+      <w:r>
+        <w:t>The Bluetooth isn’t paired. Press the button down on the Bluetooth to put into pairing mode. You should only need to do this once.</w:t>
       </w:r>
       <w:bookmarkStart w:id="0" w:name="_GoBack"/>
       <w:bookmarkEnd w:id="0"/>

</xml_diff>